<commit_message>
Added Advanced java Assignment Task 1
Here we can see

1) src folder :- In this folder we have created JSP and Servlet files
2) War file
3) Word Document :- In this file we can Added screen Shots & project Description
</commit_message>
<xml_diff>
--- a/AdvanceJavaAssigment/Screen Shorts.docx
+++ b/AdvanceJavaAssigment/Screen Shorts.docx
@@ -58,6 +58,14 @@
         </w:rPr>
         <w:t>Index Page Screen Short</w:t>
       </w:r>
+      <w:r>
+        <w:rPr>
+          <w:rFonts w:ascii="Times New Roman" w:hAnsi="Times New Roman" w:cs="Times New Roman"/>
+          <w:sz w:val="36"/>
+          <w:szCs w:val="36"/>
+        </w:rPr>
+        <w:t xml:space="preserve"> </w:t>
+      </w:r>
     </w:p>
     <w:p>
       <w:pPr>
@@ -73,25 +81,7 @@
           <w:sz w:val="24"/>
           <w:szCs w:val="24"/>
         </w:rPr>
-        <w:t xml:space="preserve">In This Page I can Simply Create HTML file </w:t>
-      </w:r>
-      <w:proofErr w:type="gramStart"/>
-      <w:r>
-        <w:rPr>
-          <w:rFonts w:ascii="Times New Roman" w:hAnsi="Times New Roman" w:cs="Times New Roman"/>
-          <w:sz w:val="24"/>
-          <w:szCs w:val="24"/>
-        </w:rPr>
-        <w:t>Which</w:t>
-      </w:r>
-      <w:proofErr w:type="gramEnd"/>
-      <w:r>
-        <w:rPr>
-          <w:rFonts w:ascii="Times New Roman" w:hAnsi="Times New Roman" w:cs="Times New Roman"/>
-          <w:sz w:val="24"/>
-          <w:szCs w:val="24"/>
-        </w:rPr>
-        <w:t xml:space="preserve"> is Contents Assignments Parts link We can simply Click the Button and we can Redirect Assignment Task Solution Page   </w:t>
+        <w:t xml:space="preserve">In This Page I can Simply Create HTML file Which is Contents Assignments Parts link We can simply Click the Button and we can Redirect Assignment Task Solution Page   </w:t>
       </w:r>
     </w:p>
     <w:p>
@@ -258,25 +248,7 @@
           <w:sz w:val="24"/>
           <w:szCs w:val="24"/>
         </w:rPr>
-        <w:t xml:space="preserve">In This I can complete Advance Java Assignment Part 1 and in </w:t>
-      </w:r>
-      <w:proofErr w:type="gramStart"/>
-      <w:r>
-        <w:rPr>
-          <w:rFonts w:ascii="Times New Roman" w:hAnsi="Times New Roman" w:cs="Times New Roman"/>
-          <w:sz w:val="24"/>
-          <w:szCs w:val="24"/>
-        </w:rPr>
-        <w:t>This</w:t>
-      </w:r>
-      <w:proofErr w:type="gramEnd"/>
-      <w:r>
-        <w:rPr>
-          <w:rFonts w:ascii="Times New Roman" w:hAnsi="Times New Roman" w:cs="Times New Roman"/>
-          <w:sz w:val="24"/>
-          <w:szCs w:val="24"/>
-        </w:rPr>
-        <w:t xml:space="preserve"> page I can provide all tasks links  </w:t>
+        <w:t xml:space="preserve">In This I can complete Advance Java Assignment Part 1 and in This page I can provide all tasks links  </w:t>
       </w:r>
     </w:p>
     <w:p>

</xml_diff>

<commit_message>
Added Advanced java Assignment Task 2
In this I have Created One party Table and one Log-In Table using JDBC I have connect my web application to database
and uses of MVC I have Created Some Classes and html Files & In this I have also use CSS and Bootstrap
</commit_message>
<xml_diff>
--- a/AdvanceJavaAssigment/Screen Shorts.docx
+++ b/AdvanceJavaAssigment/Screen Shorts.docx
@@ -58,30 +58,40 @@
         </w:rPr>
         <w:t>Index Page Screen Short</w:t>
       </w:r>
-      <w:r>
-        <w:rPr>
-          <w:rFonts w:ascii="Times New Roman" w:hAnsi="Times New Roman" w:cs="Times New Roman"/>
-          <w:sz w:val="36"/>
-          <w:szCs w:val="36"/>
-        </w:rPr>
-        <w:t xml:space="preserve"> </w:t>
-      </w:r>
-    </w:p>
-    <w:p>
-      <w:pPr>
-        <w:rPr>
-          <w:rFonts w:ascii="Times New Roman" w:hAnsi="Times New Roman" w:cs="Times New Roman"/>
-          <w:sz w:val="24"/>
-          <w:szCs w:val="24"/>
-        </w:rPr>
-      </w:pPr>
-      <w:r>
-        <w:rPr>
-          <w:rFonts w:ascii="Times New Roman" w:hAnsi="Times New Roman" w:cs="Times New Roman"/>
-          <w:sz w:val="24"/>
-          <w:szCs w:val="24"/>
-        </w:rPr>
-        <w:t xml:space="preserve">In This Page I can Simply Create HTML file Which is Contents Assignments Parts link We can simply Click the Button and we can Redirect Assignment Task Solution Page   </w:t>
+    </w:p>
+    <w:p>
+      <w:pPr>
+        <w:rPr>
+          <w:rFonts w:ascii="Times New Roman" w:hAnsi="Times New Roman" w:cs="Times New Roman"/>
+          <w:sz w:val="24"/>
+          <w:szCs w:val="24"/>
+        </w:rPr>
+      </w:pPr>
+      <w:r>
+        <w:rPr>
+          <w:rFonts w:ascii="Times New Roman" w:hAnsi="Times New Roman" w:cs="Times New Roman"/>
+          <w:sz w:val="24"/>
+          <w:szCs w:val="24"/>
+        </w:rPr>
+        <w:t xml:space="preserve">In This Page I can Simply Create HTML file </w:t>
+      </w:r>
+      <w:proofErr w:type="gramStart"/>
+      <w:r>
+        <w:rPr>
+          <w:rFonts w:ascii="Times New Roman" w:hAnsi="Times New Roman" w:cs="Times New Roman"/>
+          <w:sz w:val="24"/>
+          <w:szCs w:val="24"/>
+        </w:rPr>
+        <w:t>Which</w:t>
+      </w:r>
+      <w:proofErr w:type="gramEnd"/>
+      <w:r>
+        <w:rPr>
+          <w:rFonts w:ascii="Times New Roman" w:hAnsi="Times New Roman" w:cs="Times New Roman"/>
+          <w:sz w:val="24"/>
+          <w:szCs w:val="24"/>
+        </w:rPr>
+        <w:t xml:space="preserve"> is Contents Assignments Parts link We can simply Click the Button and we can Redirect Assignment Task Solution Page   </w:t>
       </w:r>
     </w:p>
     <w:p>
@@ -248,7 +258,25 @@
           <w:sz w:val="24"/>
           <w:szCs w:val="24"/>
         </w:rPr>
-        <w:t xml:space="preserve">In This I can complete Advance Java Assignment Part 1 and in This page I can provide all tasks links  </w:t>
+        <w:t xml:space="preserve">In This I can complete Advance Java Assignment Part 1 and in </w:t>
+      </w:r>
+      <w:proofErr w:type="gramStart"/>
+      <w:r>
+        <w:rPr>
+          <w:rFonts w:ascii="Times New Roman" w:hAnsi="Times New Roman" w:cs="Times New Roman"/>
+          <w:sz w:val="24"/>
+          <w:szCs w:val="24"/>
+        </w:rPr>
+        <w:t>This</w:t>
+      </w:r>
+      <w:proofErr w:type="gramEnd"/>
+      <w:r>
+        <w:rPr>
+          <w:rFonts w:ascii="Times New Roman" w:hAnsi="Times New Roman" w:cs="Times New Roman"/>
+          <w:sz w:val="24"/>
+          <w:szCs w:val="24"/>
+        </w:rPr>
+        <w:t xml:space="preserve"> page I can provide all tasks links  </w:t>
       </w:r>
     </w:p>
     <w:p>
@@ -329,6 +357,199 @@
           <w:szCs w:val="36"/>
         </w:rPr>
       </w:pPr>
+    </w:p>
+    <w:p>
+      <w:pPr>
+        <w:rPr>
+          <w:rFonts w:ascii="Times New Roman" w:hAnsi="Times New Roman" w:cs="Times New Roman"/>
+          <w:sz w:val="36"/>
+          <w:szCs w:val="36"/>
+        </w:rPr>
+      </w:pPr>
+    </w:p>
+    <w:p>
+      <w:pPr>
+        <w:rPr>
+          <w:rFonts w:ascii="Times New Roman" w:hAnsi="Times New Roman" w:cs="Times New Roman"/>
+          <w:sz w:val="36"/>
+          <w:szCs w:val="36"/>
+        </w:rPr>
+      </w:pPr>
+    </w:p>
+    <w:p>
+      <w:pPr>
+        <w:rPr>
+          <w:rFonts w:ascii="Times New Roman" w:hAnsi="Times New Roman" w:cs="Times New Roman"/>
+          <w:sz w:val="36"/>
+          <w:szCs w:val="36"/>
+        </w:rPr>
+      </w:pPr>
+    </w:p>
+    <w:p>
+      <w:pPr>
+        <w:rPr>
+          <w:rFonts w:ascii="Times New Roman" w:hAnsi="Times New Roman" w:cs="Times New Roman"/>
+          <w:sz w:val="36"/>
+          <w:szCs w:val="36"/>
+        </w:rPr>
+      </w:pPr>
+    </w:p>
+    <w:p>
+      <w:pPr>
+        <w:rPr>
+          <w:rFonts w:ascii="Times New Roman" w:hAnsi="Times New Roman" w:cs="Times New Roman"/>
+          <w:sz w:val="36"/>
+          <w:szCs w:val="36"/>
+        </w:rPr>
+      </w:pPr>
+    </w:p>
+    <w:p>
+      <w:pPr>
+        <w:rPr>
+          <w:rFonts w:ascii="Times New Roman" w:hAnsi="Times New Roman" w:cs="Times New Roman"/>
+          <w:sz w:val="36"/>
+          <w:szCs w:val="36"/>
+        </w:rPr>
+      </w:pPr>
+      <w:r>
+        <w:rPr>
+          <w:rFonts w:ascii="Times New Roman" w:hAnsi="Times New Roman" w:cs="Times New Roman"/>
+          <w:sz w:val="36"/>
+          <w:szCs w:val="36"/>
+        </w:rPr>
+        <w:t>Part 2 Page Screen Short</w:t>
+      </w:r>
+    </w:p>
+    <w:p>
+      <w:pPr>
+        <w:rPr>
+          <w:rFonts w:ascii="Times New Roman" w:hAnsi="Times New Roman" w:cs="Times New Roman"/>
+          <w:sz w:val="24"/>
+          <w:szCs w:val="24"/>
+        </w:rPr>
+      </w:pPr>
+      <w:r>
+        <w:rPr>
+          <w:rFonts w:ascii="Times New Roman" w:hAnsi="Times New Roman" w:cs="Times New Roman"/>
+          <w:sz w:val="24"/>
+          <w:szCs w:val="24"/>
+        </w:rPr>
+        <w:t>In This I can complet</w:t>
+      </w:r>
+      <w:r>
+        <w:rPr>
+          <w:rFonts w:ascii="Times New Roman" w:hAnsi="Times New Roman" w:cs="Times New Roman"/>
+          <w:sz w:val="24"/>
+          <w:szCs w:val="24"/>
+        </w:rPr>
+        <w:t>e Advance Java Assignment Part 2</w:t>
+      </w:r>
+      <w:r>
+        <w:rPr>
+          <w:rFonts w:ascii="Times New Roman" w:hAnsi="Times New Roman" w:cs="Times New Roman"/>
+          <w:sz w:val="24"/>
+          <w:szCs w:val="24"/>
+        </w:rPr>
+        <w:t xml:space="preserve"> and in </w:t>
+      </w:r>
+      <w:proofErr w:type="gramStart"/>
+      <w:r>
+        <w:rPr>
+          <w:rFonts w:ascii="Times New Roman" w:hAnsi="Times New Roman" w:cs="Times New Roman"/>
+          <w:sz w:val="24"/>
+          <w:szCs w:val="24"/>
+        </w:rPr>
+        <w:t>This</w:t>
+      </w:r>
+      <w:proofErr w:type="gramEnd"/>
+      <w:r>
+        <w:rPr>
+          <w:rFonts w:ascii="Times New Roman" w:hAnsi="Times New Roman" w:cs="Times New Roman"/>
+          <w:sz w:val="24"/>
+          <w:szCs w:val="24"/>
+        </w:rPr>
+        <w:t xml:space="preserve"> page I can provide all tasks links  </w:t>
+      </w:r>
+    </w:p>
+    <w:p>
+      <w:pPr>
+        <w:rPr>
+          <w:rFonts w:ascii="Times New Roman" w:hAnsi="Times New Roman" w:cs="Times New Roman"/>
+          <w:sz w:val="36"/>
+          <w:szCs w:val="36"/>
+        </w:rPr>
+      </w:pPr>
+    </w:p>
+    <w:p>
+      <w:pPr>
+        <w:rPr>
+          <w:rFonts w:ascii="Times New Roman" w:hAnsi="Times New Roman" w:cs="Times New Roman"/>
+          <w:sz w:val="36"/>
+          <w:szCs w:val="36"/>
+        </w:rPr>
+      </w:pPr>
+    </w:p>
+    <w:p>
+      <w:pPr>
+        <w:rPr>
+          <w:rFonts w:ascii="Times New Roman" w:hAnsi="Times New Roman" w:cs="Times New Roman"/>
+          <w:sz w:val="36"/>
+          <w:szCs w:val="36"/>
+        </w:rPr>
+      </w:pPr>
+      <w:r>
+        <w:rPr>
+          <w:rFonts w:ascii="Times New Roman" w:hAnsi="Times New Roman" w:cs="Times New Roman"/>
+          <w:noProof/>
+          <w:sz w:val="36"/>
+          <w:szCs w:val="36"/>
+        </w:rPr>
+        <w:drawing>
+          <wp:inline distT="0" distB="0" distL="0" distR="0">
+            <wp:extent cx="5943600" cy="3343275"/>
+            <wp:effectExtent l="19050" t="0" r="0" b="0"/>
+            <wp:docPr id="3" name="Picture 2"/>
+            <wp:cNvGraphicFramePr>
+              <a:graphicFrameLocks xmlns:a="http://schemas.openxmlformats.org/drawingml/2006/main" noChangeAspect="1"/>
+            </wp:cNvGraphicFramePr>
+            <a:graphic xmlns:a="http://schemas.openxmlformats.org/drawingml/2006/main">
+              <a:graphicData uri="http://schemas.openxmlformats.org/drawingml/2006/picture">
+                <pic:pic xmlns:pic="http://schemas.openxmlformats.org/drawingml/2006/picture">
+                  <pic:nvPicPr>
+                    <pic:cNvPr id="0" name="Picture 2"/>
+                    <pic:cNvPicPr>
+                      <a:picLocks noChangeAspect="1" noChangeArrowheads="1"/>
+                    </pic:cNvPicPr>
+                  </pic:nvPicPr>
+                  <pic:blipFill>
+                    <a:blip r:embed="rId7" cstate="print"/>
+                    <a:srcRect/>
+                    <a:stretch>
+                      <a:fillRect/>
+                    </a:stretch>
+                  </pic:blipFill>
+                  <pic:spPr bwMode="auto">
+                    <a:xfrm>
+                      <a:off x="0" y="0"/>
+                      <a:ext cx="5943600" cy="3343275"/>
+                    </a:xfrm>
+                    <a:prstGeom prst="rect">
+                      <a:avLst/>
+                    </a:prstGeom>
+                    <a:noFill/>
+                    <a:ln w="9525">
+                      <a:noFill/>
+                      <a:miter lim="800000"/>
+                      <a:headEnd/>
+                      <a:tailEnd/>
+                    </a:ln>
+                  </pic:spPr>
+                </pic:pic>
+              </a:graphicData>
+            </a:graphic>
+          </wp:inline>
+        </w:drawing>
+      </w:r>
     </w:p>
     <w:sectPr>
       <w:pgSz w:w="12240" w:h="15840"/>

</xml_diff>

<commit_message>
Adding some changes and bug fixing in Assignment
In this I have added some authentication files like we don't access display and search page if you don't have login and once we have login we don't access login page if we can try it will provide some error msg
</commit_message>
<xml_diff>
--- a/AdvanceJavaAssigment/Screen Shorts.docx
+++ b/AdvanceJavaAssigment/Screen Shorts.docx
@@ -32,7 +32,7 @@
             </v:handles>
             <o:lock v:ext="edit" text="t" shapetype="t"/>
           </v:shapetype>
-          <v:shape id="_x0000_i1025" type="#_x0000_t136" style="width:392.55pt;height:26.55pt" fillcolor="#06c" strokecolor="#9cf" strokeweight="1.5pt">
+          <v:shape id="_x0000_i1025" type="#_x0000_t136" style="width:393pt;height:27pt" fillcolor="#06c" strokecolor="#9cf" strokeweight="1.5pt">
             <v:shadow on="t" color="#900"/>
             <v:textpath style="font-family:&quot;Impact&quot;;v-text-align:justify;v-text-kern:t" trim="t" fitpath="t" string="Hotwax Advance Java Assignment"/>
           </v:shape>
@@ -44,6 +44,7 @@
     <w:p/>
     <w:p>
       <w:pPr>
+        <w:jc w:val="center"/>
         <w:rPr>
           <w:rFonts w:ascii="Times New Roman" w:hAnsi="Times New Roman" w:cs="Times New Roman"/>
           <w:sz w:val="36"/>
@@ -63,15 +64,15 @@
       <w:pPr>
         <w:rPr>
           <w:rFonts w:ascii="Times New Roman" w:hAnsi="Times New Roman" w:cs="Times New Roman"/>
-          <w:sz w:val="24"/>
-          <w:szCs w:val="24"/>
-        </w:rPr>
-      </w:pPr>
-      <w:r>
-        <w:rPr>
-          <w:rFonts w:ascii="Times New Roman" w:hAnsi="Times New Roman" w:cs="Times New Roman"/>
-          <w:sz w:val="24"/>
-          <w:szCs w:val="24"/>
+          <w:sz w:val="32"/>
+          <w:szCs w:val="32"/>
+        </w:rPr>
+      </w:pPr>
+      <w:r>
+        <w:rPr>
+          <w:rFonts w:ascii="Times New Roman" w:hAnsi="Times New Roman" w:cs="Times New Roman"/>
+          <w:sz w:val="32"/>
+          <w:szCs w:val="32"/>
         </w:rPr>
         <w:t xml:space="preserve">In This Page I can Simply Create HTML file </w:t>
       </w:r>
@@ -79,8 +80,8 @@
       <w:r>
         <w:rPr>
           <w:rFonts w:ascii="Times New Roman" w:hAnsi="Times New Roman" w:cs="Times New Roman"/>
-          <w:sz w:val="24"/>
-          <w:szCs w:val="24"/>
+          <w:sz w:val="32"/>
+          <w:szCs w:val="32"/>
         </w:rPr>
         <w:t>Which</w:t>
       </w:r>
@@ -88,8 +89,8 @@
       <w:r>
         <w:rPr>
           <w:rFonts w:ascii="Times New Roman" w:hAnsi="Times New Roman" w:cs="Times New Roman"/>
-          <w:sz w:val="24"/>
-          <w:szCs w:val="24"/>
+          <w:sz w:val="32"/>
+          <w:szCs w:val="32"/>
         </w:rPr>
         <w:t xml:space="preserve"> is Contents Assignments Parts link We can simply Click the Button and we can Redirect Assignment Task Solution Page   </w:t>
       </w:r>
@@ -229,6 +230,7 @@
     </w:p>
     <w:p>
       <w:pPr>
+        <w:jc w:val="center"/>
         <w:rPr>
           <w:rFonts w:ascii="Times New Roman" w:hAnsi="Times New Roman" w:cs="Times New Roman"/>
           <w:sz w:val="36"/>
@@ -248,15 +250,15 @@
       <w:pPr>
         <w:rPr>
           <w:rFonts w:ascii="Times New Roman" w:hAnsi="Times New Roman" w:cs="Times New Roman"/>
-          <w:sz w:val="24"/>
-          <w:szCs w:val="24"/>
-        </w:rPr>
-      </w:pPr>
-      <w:r>
-        <w:rPr>
-          <w:rFonts w:ascii="Times New Roman" w:hAnsi="Times New Roman" w:cs="Times New Roman"/>
-          <w:sz w:val="24"/>
-          <w:szCs w:val="24"/>
+          <w:sz w:val="32"/>
+          <w:szCs w:val="32"/>
+        </w:rPr>
+      </w:pPr>
+      <w:r>
+        <w:rPr>
+          <w:rFonts w:ascii="Times New Roman" w:hAnsi="Times New Roman" w:cs="Times New Roman"/>
+          <w:sz w:val="32"/>
+          <w:szCs w:val="32"/>
         </w:rPr>
         <w:t xml:space="preserve">In This I can complete Advance Java Assignment Part 1 and in </w:t>
       </w:r>
@@ -264,8 +266,8 @@
       <w:r>
         <w:rPr>
           <w:rFonts w:ascii="Times New Roman" w:hAnsi="Times New Roman" w:cs="Times New Roman"/>
-          <w:sz w:val="24"/>
-          <w:szCs w:val="24"/>
+          <w:sz w:val="32"/>
+          <w:szCs w:val="32"/>
         </w:rPr>
         <w:t>This</w:t>
       </w:r>
@@ -273,8 +275,8 @@
       <w:r>
         <w:rPr>
           <w:rFonts w:ascii="Times New Roman" w:hAnsi="Times New Roman" w:cs="Times New Roman"/>
-          <w:sz w:val="24"/>
-          <w:szCs w:val="24"/>
+          <w:sz w:val="32"/>
+          <w:szCs w:val="32"/>
         </w:rPr>
         <w:t xml:space="preserve"> page I can provide all tasks links  </w:t>
       </w:r>
@@ -405,6 +407,7 @@
     </w:p>
     <w:p>
       <w:pPr>
+        <w:jc w:val="center"/>
         <w:rPr>
           <w:rFonts w:ascii="Times New Roman" w:hAnsi="Times New Roman" w:cs="Times New Roman"/>
           <w:sz w:val="36"/>
@@ -424,40 +427,24 @@
       <w:pPr>
         <w:rPr>
           <w:rFonts w:ascii="Times New Roman" w:hAnsi="Times New Roman" w:cs="Times New Roman"/>
-          <w:sz w:val="24"/>
-          <w:szCs w:val="24"/>
-        </w:rPr>
-      </w:pPr>
-      <w:r>
-        <w:rPr>
-          <w:rFonts w:ascii="Times New Roman" w:hAnsi="Times New Roman" w:cs="Times New Roman"/>
-          <w:sz w:val="24"/>
-          <w:szCs w:val="24"/>
-        </w:rPr>
-        <w:t>In This I can complet</w:t>
-      </w:r>
-      <w:r>
-        <w:rPr>
-          <w:rFonts w:ascii="Times New Roman" w:hAnsi="Times New Roman" w:cs="Times New Roman"/>
-          <w:sz w:val="24"/>
-          <w:szCs w:val="24"/>
-        </w:rPr>
-        <w:t>e Advance Java Assignment Part 2</w:t>
-      </w:r>
-      <w:r>
-        <w:rPr>
-          <w:rFonts w:ascii="Times New Roman" w:hAnsi="Times New Roman" w:cs="Times New Roman"/>
-          <w:sz w:val="24"/>
-          <w:szCs w:val="24"/>
-        </w:rPr>
-        <w:t xml:space="preserve"> and in </w:t>
+          <w:sz w:val="32"/>
+          <w:szCs w:val="32"/>
+        </w:rPr>
+      </w:pPr>
+      <w:r>
+        <w:rPr>
+          <w:rFonts w:ascii="Times New Roman" w:hAnsi="Times New Roman" w:cs="Times New Roman"/>
+          <w:sz w:val="32"/>
+          <w:szCs w:val="32"/>
+        </w:rPr>
+        <w:t xml:space="preserve">In This I can complete Advance Java Assignment Part 2 and in </w:t>
       </w:r>
       <w:proofErr w:type="gramStart"/>
       <w:r>
         <w:rPr>
           <w:rFonts w:ascii="Times New Roman" w:hAnsi="Times New Roman" w:cs="Times New Roman"/>
-          <w:sz w:val="24"/>
-          <w:szCs w:val="24"/>
+          <w:sz w:val="32"/>
+          <w:szCs w:val="32"/>
         </w:rPr>
         <w:t>This</w:t>
       </w:r>
@@ -465,8 +452,8 @@
       <w:r>
         <w:rPr>
           <w:rFonts w:ascii="Times New Roman" w:hAnsi="Times New Roman" w:cs="Times New Roman"/>
-          <w:sz w:val="24"/>
-          <w:szCs w:val="24"/>
+          <w:sz w:val="32"/>
+          <w:szCs w:val="32"/>
         </w:rPr>
         <w:t xml:space="preserve"> page I can provide all tasks links  </w:t>
       </w:r>
@@ -549,6 +536,1044 @@
             </a:graphic>
           </wp:inline>
         </w:drawing>
+      </w:r>
+    </w:p>
+    <w:p>
+      <w:pPr>
+        <w:rPr>
+          <w:rFonts w:ascii="Times New Roman" w:hAnsi="Times New Roman" w:cs="Times New Roman"/>
+          <w:sz w:val="36"/>
+          <w:szCs w:val="36"/>
+        </w:rPr>
+      </w:pPr>
+    </w:p>
+    <w:p>
+      <w:pPr>
+        <w:rPr>
+          <w:rFonts w:ascii="Times New Roman" w:hAnsi="Times New Roman" w:cs="Times New Roman"/>
+          <w:sz w:val="36"/>
+          <w:szCs w:val="36"/>
+        </w:rPr>
+      </w:pPr>
+    </w:p>
+    <w:p>
+      <w:pPr>
+        <w:rPr>
+          <w:rFonts w:ascii="Times New Roman" w:hAnsi="Times New Roman" w:cs="Times New Roman"/>
+          <w:sz w:val="36"/>
+          <w:szCs w:val="36"/>
+        </w:rPr>
+      </w:pPr>
+    </w:p>
+    <w:p>
+      <w:pPr>
+        <w:rPr>
+          <w:rFonts w:ascii="Times New Roman" w:hAnsi="Times New Roman" w:cs="Times New Roman"/>
+          <w:sz w:val="36"/>
+          <w:szCs w:val="36"/>
+        </w:rPr>
+      </w:pPr>
+    </w:p>
+    <w:p>
+      <w:pPr>
+        <w:rPr>
+          <w:rFonts w:ascii="Times New Roman" w:hAnsi="Times New Roman" w:cs="Times New Roman"/>
+          <w:sz w:val="36"/>
+          <w:szCs w:val="36"/>
+        </w:rPr>
+      </w:pPr>
+    </w:p>
+    <w:p>
+      <w:pPr>
+        <w:jc w:val="center"/>
+        <w:rPr>
+          <w:rFonts w:ascii="Times New Roman" w:hAnsi="Times New Roman" w:cs="Times New Roman"/>
+          <w:sz w:val="36"/>
+          <w:szCs w:val="36"/>
+        </w:rPr>
+      </w:pPr>
+      <w:r>
+        <w:rPr>
+          <w:rFonts w:ascii="Times New Roman" w:hAnsi="Times New Roman" w:cs="Times New Roman"/>
+          <w:sz w:val="36"/>
+          <w:szCs w:val="36"/>
+        </w:rPr>
+        <w:t>Part 3 Screen Short</w:t>
+      </w:r>
+    </w:p>
+    <w:p>
+      <w:pPr>
+        <w:jc w:val="center"/>
+        <w:rPr>
+          <w:rFonts w:ascii="Times New Roman" w:hAnsi="Times New Roman" w:cs="Times New Roman"/>
+          <w:sz w:val="36"/>
+          <w:szCs w:val="36"/>
+        </w:rPr>
+      </w:pPr>
+      <w:r>
+        <w:rPr>
+          <w:rFonts w:ascii="Times New Roman" w:hAnsi="Times New Roman" w:cs="Times New Roman"/>
+          <w:sz w:val="36"/>
+          <w:szCs w:val="36"/>
+        </w:rPr>
+        <w:t>In This I can complete Advance Java Assignment Part 3</w:t>
+      </w:r>
+    </w:p>
+    <w:p>
+      <w:pPr>
+        <w:rPr>
+          <w:rFonts w:ascii="Times New Roman" w:hAnsi="Times New Roman" w:cs="Times New Roman"/>
+          <w:sz w:val="24"/>
+          <w:szCs w:val="24"/>
+        </w:rPr>
+      </w:pPr>
+    </w:p>
+    <w:p>
+      <w:pPr>
+        <w:rPr>
+          <w:rFonts w:ascii="Times New Roman" w:hAnsi="Times New Roman" w:cs="Times New Roman"/>
+          <w:sz w:val="36"/>
+          <w:szCs w:val="36"/>
+        </w:rPr>
+      </w:pPr>
+      <w:r>
+        <w:rPr>
+          <w:rFonts w:ascii="Times New Roman" w:hAnsi="Times New Roman" w:cs="Times New Roman"/>
+          <w:sz w:val="36"/>
+          <w:szCs w:val="36"/>
+        </w:rPr>
+        <w:t>Page 1</w:t>
+      </w:r>
+    </w:p>
+    <w:p>
+      <w:pPr>
+        <w:rPr>
+          <w:rFonts w:ascii="Times New Roman" w:hAnsi="Times New Roman" w:cs="Times New Roman"/>
+          <w:sz w:val="32"/>
+          <w:szCs w:val="32"/>
+        </w:rPr>
+      </w:pPr>
+      <w:r>
+        <w:rPr>
+          <w:rFonts w:ascii="Times New Roman" w:hAnsi="Times New Roman" w:cs="Times New Roman"/>
+          <w:sz w:val="32"/>
+          <w:szCs w:val="32"/>
+        </w:rPr>
+        <w:t xml:space="preserve">In This page I can provide Registration Form </w:t>
+      </w:r>
+    </w:p>
+    <w:p>
+      <w:pPr>
+        <w:rPr>
+          <w:rFonts w:ascii="Times New Roman" w:hAnsi="Times New Roman" w:cs="Times New Roman"/>
+          <w:sz w:val="24"/>
+          <w:szCs w:val="24"/>
+        </w:rPr>
+      </w:pPr>
+      <w:r>
+        <w:rPr>
+          <w:rFonts w:ascii="Times New Roman" w:hAnsi="Times New Roman" w:cs="Times New Roman"/>
+          <w:sz w:val="24"/>
+          <w:szCs w:val="24"/>
+        </w:rPr>
+        <w:t xml:space="preserve"> </w:t>
+      </w:r>
+    </w:p>
+    <w:p>
+      <w:pPr>
+        <w:rPr>
+          <w:rFonts w:ascii="Times New Roman" w:hAnsi="Times New Roman" w:cs="Times New Roman"/>
+          <w:sz w:val="24"/>
+          <w:szCs w:val="24"/>
+        </w:rPr>
+      </w:pPr>
+      <w:r>
+        <w:rPr>
+          <w:rFonts w:ascii="Times New Roman" w:hAnsi="Times New Roman" w:cs="Times New Roman"/>
+          <w:noProof/>
+          <w:sz w:val="24"/>
+          <w:szCs w:val="24"/>
+        </w:rPr>
+        <w:drawing>
+          <wp:inline distT="0" distB="0" distL="0" distR="0">
+            <wp:extent cx="5943600" cy="3343275"/>
+            <wp:effectExtent l="19050" t="0" r="0" b="0"/>
+            <wp:docPr id="4" name="Picture 2" descr="C:\Users\Palash\Pictures\Screenshots\Screenshot (159).png"/>
+            <wp:cNvGraphicFramePr>
+              <a:graphicFrameLocks xmlns:a="http://schemas.openxmlformats.org/drawingml/2006/main" noChangeAspect="1"/>
+            </wp:cNvGraphicFramePr>
+            <a:graphic xmlns:a="http://schemas.openxmlformats.org/drawingml/2006/main">
+              <a:graphicData uri="http://schemas.openxmlformats.org/drawingml/2006/picture">
+                <pic:pic xmlns:pic="http://schemas.openxmlformats.org/drawingml/2006/picture">
+                  <pic:nvPicPr>
+                    <pic:cNvPr id="0" name="Picture 2" descr="C:\Users\Palash\Pictures\Screenshots\Screenshot (159).png"/>
+                    <pic:cNvPicPr>
+                      <a:picLocks noChangeAspect="1" noChangeArrowheads="1"/>
+                    </pic:cNvPicPr>
+                  </pic:nvPicPr>
+                  <pic:blipFill>
+                    <a:blip r:embed="rId8" cstate="print"/>
+                    <a:srcRect/>
+                    <a:stretch>
+                      <a:fillRect/>
+                    </a:stretch>
+                  </pic:blipFill>
+                  <pic:spPr bwMode="auto">
+                    <a:xfrm>
+                      <a:off x="0" y="0"/>
+                      <a:ext cx="5943600" cy="3343275"/>
+                    </a:xfrm>
+                    <a:prstGeom prst="rect">
+                      <a:avLst/>
+                    </a:prstGeom>
+                    <a:noFill/>
+                    <a:ln w="9525">
+                      <a:noFill/>
+                      <a:miter lim="800000"/>
+                      <a:headEnd/>
+                      <a:tailEnd/>
+                    </a:ln>
+                  </pic:spPr>
+                </pic:pic>
+              </a:graphicData>
+            </a:graphic>
+          </wp:inline>
+        </w:drawing>
+      </w:r>
+    </w:p>
+    <w:p>
+      <w:pPr>
+        <w:rPr>
+          <w:rFonts w:ascii="Times New Roman" w:hAnsi="Times New Roman" w:cs="Times New Roman"/>
+          <w:sz w:val="24"/>
+          <w:szCs w:val="24"/>
+        </w:rPr>
+      </w:pPr>
+    </w:p>
+    <w:p>
+      <w:pPr>
+        <w:rPr>
+          <w:rFonts w:ascii="Times New Roman" w:hAnsi="Times New Roman" w:cs="Times New Roman"/>
+          <w:sz w:val="24"/>
+          <w:szCs w:val="24"/>
+        </w:rPr>
+      </w:pPr>
+    </w:p>
+    <w:p>
+      <w:pPr>
+        <w:rPr>
+          <w:rFonts w:ascii="Times New Roman" w:hAnsi="Times New Roman" w:cs="Times New Roman"/>
+          <w:sz w:val="24"/>
+          <w:szCs w:val="24"/>
+        </w:rPr>
+      </w:pPr>
+    </w:p>
+    <w:p>
+      <w:pPr>
+        <w:rPr>
+          <w:rFonts w:ascii="Times New Roman" w:hAnsi="Times New Roman" w:cs="Times New Roman"/>
+          <w:sz w:val="24"/>
+          <w:szCs w:val="24"/>
+        </w:rPr>
+      </w:pPr>
+    </w:p>
+    <w:p>
+      <w:pPr>
+        <w:rPr>
+          <w:rFonts w:ascii="Times New Roman" w:hAnsi="Times New Roman" w:cs="Times New Roman"/>
+          <w:sz w:val="24"/>
+          <w:szCs w:val="24"/>
+        </w:rPr>
+      </w:pPr>
+    </w:p>
+    <w:p>
+      <w:pPr>
+        <w:rPr>
+          <w:rFonts w:ascii="Times New Roman" w:hAnsi="Times New Roman" w:cs="Times New Roman"/>
+          <w:sz w:val="24"/>
+          <w:szCs w:val="24"/>
+        </w:rPr>
+      </w:pPr>
+    </w:p>
+    <w:p>
+      <w:pPr>
+        <w:rPr>
+          <w:rFonts w:ascii="Times New Roman" w:hAnsi="Times New Roman" w:cs="Times New Roman"/>
+          <w:sz w:val="24"/>
+          <w:szCs w:val="24"/>
+        </w:rPr>
+      </w:pPr>
+    </w:p>
+    <w:p>
+      <w:pPr>
+        <w:rPr>
+          <w:rFonts w:ascii="Times New Roman" w:hAnsi="Times New Roman" w:cs="Times New Roman"/>
+          <w:sz w:val="36"/>
+          <w:szCs w:val="36"/>
+        </w:rPr>
+      </w:pPr>
+    </w:p>
+    <w:p>
+      <w:pPr>
+        <w:rPr>
+          <w:rFonts w:ascii="Times New Roman" w:hAnsi="Times New Roman" w:cs="Times New Roman"/>
+          <w:sz w:val="36"/>
+          <w:szCs w:val="36"/>
+        </w:rPr>
+      </w:pPr>
+      <w:r>
+        <w:rPr>
+          <w:rFonts w:ascii="Times New Roman" w:hAnsi="Times New Roman" w:cs="Times New Roman"/>
+          <w:sz w:val="36"/>
+          <w:szCs w:val="36"/>
+        </w:rPr>
+        <w:t>Page 2</w:t>
+      </w:r>
+    </w:p>
+    <w:p>
+      <w:pPr>
+        <w:rPr>
+          <w:rFonts w:ascii="Times New Roman" w:hAnsi="Times New Roman" w:cs="Times New Roman"/>
+          <w:sz w:val="32"/>
+          <w:szCs w:val="32"/>
+        </w:rPr>
+      </w:pPr>
+      <w:r>
+        <w:rPr>
+          <w:rFonts w:ascii="Times New Roman" w:hAnsi="Times New Roman" w:cs="Times New Roman"/>
+          <w:sz w:val="32"/>
+          <w:szCs w:val="32"/>
+        </w:rPr>
+        <w:t xml:space="preserve">In This page I can provide Login Form </w:t>
+      </w:r>
+    </w:p>
+    <w:p>
+      <w:pPr>
+        <w:rPr>
+          <w:rFonts w:ascii="Times New Roman" w:hAnsi="Times New Roman" w:cs="Times New Roman"/>
+          <w:sz w:val="32"/>
+          <w:szCs w:val="32"/>
+        </w:rPr>
+      </w:pPr>
+    </w:p>
+    <w:p>
+      <w:pPr>
+        <w:rPr>
+          <w:rFonts w:ascii="Times New Roman" w:hAnsi="Times New Roman" w:cs="Times New Roman"/>
+          <w:sz w:val="24"/>
+          <w:szCs w:val="24"/>
+        </w:rPr>
+      </w:pPr>
+      <w:r>
+        <w:rPr>
+          <w:rFonts w:ascii="Times New Roman" w:hAnsi="Times New Roman" w:cs="Times New Roman"/>
+          <w:noProof/>
+          <w:sz w:val="24"/>
+          <w:szCs w:val="24"/>
+        </w:rPr>
+        <w:drawing>
+          <wp:inline distT="0" distB="0" distL="0" distR="0">
+            <wp:extent cx="5943600" cy="3343275"/>
+            <wp:effectExtent l="19050" t="0" r="0" b="0"/>
+            <wp:docPr id="5" name="Picture 3" descr="C:\Users\Palash\Pictures\Screenshots\Screenshot (160).png"/>
+            <wp:cNvGraphicFramePr>
+              <a:graphicFrameLocks xmlns:a="http://schemas.openxmlformats.org/drawingml/2006/main" noChangeAspect="1"/>
+            </wp:cNvGraphicFramePr>
+            <a:graphic xmlns:a="http://schemas.openxmlformats.org/drawingml/2006/main">
+              <a:graphicData uri="http://schemas.openxmlformats.org/drawingml/2006/picture">
+                <pic:pic xmlns:pic="http://schemas.openxmlformats.org/drawingml/2006/picture">
+                  <pic:nvPicPr>
+                    <pic:cNvPr id="0" name="Picture 3" descr="C:\Users\Palash\Pictures\Screenshots\Screenshot (160).png"/>
+                    <pic:cNvPicPr>
+                      <a:picLocks noChangeAspect="1" noChangeArrowheads="1"/>
+                    </pic:cNvPicPr>
+                  </pic:nvPicPr>
+                  <pic:blipFill>
+                    <a:blip r:embed="rId9" cstate="print"/>
+                    <a:srcRect/>
+                    <a:stretch>
+                      <a:fillRect/>
+                    </a:stretch>
+                  </pic:blipFill>
+                  <pic:spPr bwMode="auto">
+                    <a:xfrm>
+                      <a:off x="0" y="0"/>
+                      <a:ext cx="5943600" cy="3343275"/>
+                    </a:xfrm>
+                    <a:prstGeom prst="rect">
+                      <a:avLst/>
+                    </a:prstGeom>
+                    <a:noFill/>
+                    <a:ln w="9525">
+                      <a:noFill/>
+                      <a:miter lim="800000"/>
+                      <a:headEnd/>
+                      <a:tailEnd/>
+                    </a:ln>
+                  </pic:spPr>
+                </pic:pic>
+              </a:graphicData>
+            </a:graphic>
+          </wp:inline>
+        </w:drawing>
+      </w:r>
+    </w:p>
+    <w:p>
+      <w:pPr>
+        <w:rPr>
+          <w:rFonts w:ascii="Times New Roman" w:hAnsi="Times New Roman" w:cs="Times New Roman"/>
+          <w:sz w:val="24"/>
+          <w:szCs w:val="24"/>
+        </w:rPr>
+      </w:pPr>
+    </w:p>
+    <w:p>
+      <w:pPr>
+        <w:rPr>
+          <w:rFonts w:ascii="Times New Roman" w:hAnsi="Times New Roman" w:cs="Times New Roman"/>
+          <w:sz w:val="24"/>
+          <w:szCs w:val="24"/>
+        </w:rPr>
+      </w:pPr>
+    </w:p>
+    <w:p>
+      <w:pPr>
+        <w:rPr>
+          <w:rFonts w:ascii="Times New Roman" w:hAnsi="Times New Roman" w:cs="Times New Roman"/>
+          <w:sz w:val="24"/>
+          <w:szCs w:val="24"/>
+        </w:rPr>
+      </w:pPr>
+    </w:p>
+    <w:p>
+      <w:pPr>
+        <w:rPr>
+          <w:rFonts w:ascii="Times New Roman" w:hAnsi="Times New Roman" w:cs="Times New Roman"/>
+          <w:sz w:val="24"/>
+          <w:szCs w:val="24"/>
+        </w:rPr>
+      </w:pPr>
+    </w:p>
+    <w:p>
+      <w:pPr>
+        <w:rPr>
+          <w:rFonts w:ascii="Times New Roman" w:hAnsi="Times New Roman" w:cs="Times New Roman"/>
+          <w:sz w:val="24"/>
+          <w:szCs w:val="24"/>
+        </w:rPr>
+      </w:pPr>
+    </w:p>
+    <w:p>
+      <w:pPr>
+        <w:rPr>
+          <w:rFonts w:ascii="Times New Roman" w:hAnsi="Times New Roman" w:cs="Times New Roman"/>
+          <w:sz w:val="24"/>
+          <w:szCs w:val="24"/>
+        </w:rPr>
+      </w:pPr>
+    </w:p>
+    <w:p>
+      <w:pPr>
+        <w:rPr>
+          <w:rFonts w:ascii="Times New Roman" w:hAnsi="Times New Roman" w:cs="Times New Roman"/>
+          <w:sz w:val="24"/>
+          <w:szCs w:val="24"/>
+        </w:rPr>
+      </w:pPr>
+    </w:p>
+    <w:p>
+      <w:pPr>
+        <w:rPr>
+          <w:rFonts w:ascii="Times New Roman" w:hAnsi="Times New Roman" w:cs="Times New Roman"/>
+          <w:sz w:val="24"/>
+          <w:szCs w:val="24"/>
+        </w:rPr>
+      </w:pPr>
+    </w:p>
+    <w:p>
+      <w:pPr>
+        <w:rPr>
+          <w:rFonts w:ascii="Times New Roman" w:hAnsi="Times New Roman" w:cs="Times New Roman"/>
+          <w:sz w:val="24"/>
+          <w:szCs w:val="24"/>
+        </w:rPr>
+      </w:pPr>
+    </w:p>
+    <w:p>
+      <w:pPr>
+        <w:rPr>
+          <w:rFonts w:ascii="Times New Roman" w:hAnsi="Times New Roman" w:cs="Times New Roman"/>
+          <w:sz w:val="36"/>
+          <w:szCs w:val="36"/>
+        </w:rPr>
+      </w:pPr>
+      <w:r>
+        <w:rPr>
+          <w:rFonts w:ascii="Times New Roman" w:hAnsi="Times New Roman" w:cs="Times New Roman"/>
+          <w:sz w:val="36"/>
+          <w:szCs w:val="36"/>
+        </w:rPr>
+        <w:t>Page 3</w:t>
+      </w:r>
+    </w:p>
+    <w:p>
+      <w:pPr>
+        <w:rPr>
+          <w:rFonts w:ascii="Times New Roman" w:hAnsi="Times New Roman" w:cs="Times New Roman"/>
+          <w:sz w:val="28"/>
+          <w:szCs w:val="28"/>
+        </w:rPr>
+      </w:pPr>
+      <w:r>
+        <w:rPr>
+          <w:rFonts w:ascii="Times New Roman" w:hAnsi="Times New Roman" w:cs="Times New Roman"/>
+          <w:sz w:val="28"/>
+          <w:szCs w:val="28"/>
+        </w:rPr>
+        <w:t>In This page I have provide Display page In this You have also see Edit and Delete Button to perform Edit and Delete Operation</w:t>
+      </w:r>
+    </w:p>
+    <w:p>
+      <w:pPr>
+        <w:rPr>
+          <w:rFonts w:ascii="Times New Roman" w:hAnsi="Times New Roman" w:cs="Times New Roman"/>
+          <w:sz w:val="28"/>
+          <w:szCs w:val="28"/>
+        </w:rPr>
+      </w:pPr>
+    </w:p>
+    <w:p>
+      <w:pPr>
+        <w:rPr>
+          <w:rFonts w:ascii="Times New Roman" w:hAnsi="Times New Roman" w:cs="Times New Roman"/>
+          <w:sz w:val="24"/>
+          <w:szCs w:val="24"/>
+        </w:rPr>
+      </w:pPr>
+      <w:r>
+        <w:rPr>
+          <w:rFonts w:ascii="Times New Roman" w:hAnsi="Times New Roman" w:cs="Times New Roman"/>
+          <w:noProof/>
+          <w:sz w:val="24"/>
+          <w:szCs w:val="24"/>
+        </w:rPr>
+        <w:drawing>
+          <wp:inline distT="0" distB="0" distL="0" distR="0">
+            <wp:extent cx="5943600" cy="3343275"/>
+            <wp:effectExtent l="19050" t="0" r="0" b="0"/>
+            <wp:docPr id="6" name="Picture 4" descr="C:\Users\Palash\Pictures\Screenshots\Screenshot (161).png"/>
+            <wp:cNvGraphicFramePr>
+              <a:graphicFrameLocks xmlns:a="http://schemas.openxmlformats.org/drawingml/2006/main" noChangeAspect="1"/>
+            </wp:cNvGraphicFramePr>
+            <a:graphic xmlns:a="http://schemas.openxmlformats.org/drawingml/2006/main">
+              <a:graphicData uri="http://schemas.openxmlformats.org/drawingml/2006/picture">
+                <pic:pic xmlns:pic="http://schemas.openxmlformats.org/drawingml/2006/picture">
+                  <pic:nvPicPr>
+                    <pic:cNvPr id="0" name="Picture 4" descr="C:\Users\Palash\Pictures\Screenshots\Screenshot (161).png"/>
+                    <pic:cNvPicPr>
+                      <a:picLocks noChangeAspect="1" noChangeArrowheads="1"/>
+                    </pic:cNvPicPr>
+                  </pic:nvPicPr>
+                  <pic:blipFill>
+                    <a:blip r:embed="rId10" cstate="print"/>
+                    <a:srcRect/>
+                    <a:stretch>
+                      <a:fillRect/>
+                    </a:stretch>
+                  </pic:blipFill>
+                  <pic:spPr bwMode="auto">
+                    <a:xfrm>
+                      <a:off x="0" y="0"/>
+                      <a:ext cx="5943600" cy="3343275"/>
+                    </a:xfrm>
+                    <a:prstGeom prst="rect">
+                      <a:avLst/>
+                    </a:prstGeom>
+                    <a:noFill/>
+                    <a:ln w="9525">
+                      <a:noFill/>
+                      <a:miter lim="800000"/>
+                      <a:headEnd/>
+                      <a:tailEnd/>
+                    </a:ln>
+                  </pic:spPr>
+                </pic:pic>
+              </a:graphicData>
+            </a:graphic>
+          </wp:inline>
+        </w:drawing>
+      </w:r>
+      <w:r>
+        <w:rPr>
+          <w:rFonts w:ascii="Times New Roman" w:hAnsi="Times New Roman" w:cs="Times New Roman"/>
+          <w:sz w:val="24"/>
+          <w:szCs w:val="24"/>
+        </w:rPr>
+        <w:t xml:space="preserve"> </w:t>
+      </w:r>
+    </w:p>
+    <w:p>
+      <w:pPr>
+        <w:rPr>
+          <w:rFonts w:ascii="Times New Roman" w:hAnsi="Times New Roman" w:cs="Times New Roman"/>
+          <w:sz w:val="24"/>
+          <w:szCs w:val="24"/>
+        </w:rPr>
+      </w:pPr>
+    </w:p>
+    <w:p>
+      <w:pPr>
+        <w:rPr>
+          <w:rFonts w:ascii="Times New Roman" w:hAnsi="Times New Roman" w:cs="Times New Roman"/>
+          <w:sz w:val="24"/>
+          <w:szCs w:val="24"/>
+        </w:rPr>
+      </w:pPr>
+    </w:p>
+    <w:p>
+      <w:pPr>
+        <w:rPr>
+          <w:rFonts w:ascii="Times New Roman" w:hAnsi="Times New Roman" w:cs="Times New Roman"/>
+          <w:sz w:val="24"/>
+          <w:szCs w:val="24"/>
+        </w:rPr>
+      </w:pPr>
+    </w:p>
+    <w:p>
+      <w:pPr>
+        <w:rPr>
+          <w:rFonts w:ascii="Times New Roman" w:hAnsi="Times New Roman" w:cs="Times New Roman"/>
+          <w:sz w:val="24"/>
+          <w:szCs w:val="24"/>
+        </w:rPr>
+      </w:pPr>
+    </w:p>
+    <w:p>
+      <w:pPr>
+        <w:rPr>
+          <w:rFonts w:ascii="Times New Roman" w:hAnsi="Times New Roman" w:cs="Times New Roman"/>
+          <w:sz w:val="24"/>
+          <w:szCs w:val="24"/>
+        </w:rPr>
+      </w:pPr>
+    </w:p>
+    <w:p>
+      <w:pPr>
+        <w:rPr>
+          <w:rFonts w:ascii="Times New Roman" w:hAnsi="Times New Roman" w:cs="Times New Roman"/>
+          <w:sz w:val="24"/>
+          <w:szCs w:val="24"/>
+        </w:rPr>
+      </w:pPr>
+    </w:p>
+    <w:p>
+      <w:pPr>
+        <w:rPr>
+          <w:rFonts w:ascii="Times New Roman" w:hAnsi="Times New Roman" w:cs="Times New Roman"/>
+          <w:sz w:val="24"/>
+          <w:szCs w:val="24"/>
+        </w:rPr>
+      </w:pPr>
+    </w:p>
+    <w:p>
+      <w:pPr>
+        <w:rPr>
+          <w:rFonts w:ascii="Times New Roman" w:hAnsi="Times New Roman" w:cs="Times New Roman"/>
+          <w:sz w:val="24"/>
+          <w:szCs w:val="24"/>
+        </w:rPr>
+      </w:pPr>
+    </w:p>
+    <w:p>
+      <w:pPr>
+        <w:rPr>
+          <w:rFonts w:ascii="Times New Roman" w:hAnsi="Times New Roman" w:cs="Times New Roman"/>
+          <w:sz w:val="24"/>
+          <w:szCs w:val="24"/>
+        </w:rPr>
+      </w:pPr>
+    </w:p>
+    <w:p>
+      <w:pPr>
+        <w:rPr>
+          <w:rFonts w:ascii="Times New Roman" w:hAnsi="Times New Roman" w:cs="Times New Roman"/>
+          <w:sz w:val="24"/>
+          <w:szCs w:val="24"/>
+        </w:rPr>
+      </w:pPr>
+    </w:p>
+    <w:p>
+      <w:pPr>
+        <w:rPr>
+          <w:rFonts w:ascii="Times New Roman" w:hAnsi="Times New Roman" w:cs="Times New Roman"/>
+          <w:sz w:val="24"/>
+          <w:szCs w:val="24"/>
+        </w:rPr>
+      </w:pPr>
+    </w:p>
+    <w:p>
+      <w:pPr>
+        <w:rPr>
+          <w:rFonts w:ascii="Times New Roman" w:hAnsi="Times New Roman" w:cs="Times New Roman"/>
+          <w:sz w:val="24"/>
+          <w:szCs w:val="24"/>
+        </w:rPr>
+      </w:pPr>
+    </w:p>
+    <w:p>
+      <w:pPr>
+        <w:rPr>
+          <w:rFonts w:ascii="Times New Roman" w:hAnsi="Times New Roman" w:cs="Times New Roman"/>
+          <w:sz w:val="36"/>
+          <w:szCs w:val="36"/>
+        </w:rPr>
+      </w:pPr>
+      <w:r>
+        <w:rPr>
+          <w:rFonts w:ascii="Times New Roman" w:hAnsi="Times New Roman" w:cs="Times New Roman"/>
+          <w:sz w:val="36"/>
+          <w:szCs w:val="36"/>
+        </w:rPr>
+        <w:t>Page 4</w:t>
+      </w:r>
+    </w:p>
+    <w:p>
+      <w:pPr>
+        <w:rPr>
+          <w:rFonts w:ascii="Times New Roman" w:hAnsi="Times New Roman" w:cs="Times New Roman"/>
+          <w:sz w:val="32"/>
+          <w:szCs w:val="32"/>
+        </w:rPr>
+      </w:pPr>
+      <w:r>
+        <w:rPr>
+          <w:rFonts w:ascii="Times New Roman" w:hAnsi="Times New Roman" w:cs="Times New Roman"/>
+          <w:sz w:val="32"/>
+          <w:szCs w:val="32"/>
+        </w:rPr>
+        <w:t xml:space="preserve">In This page I have provide Search page </w:t>
+      </w:r>
+    </w:p>
+    <w:p>
+      <w:pPr>
+        <w:rPr>
+          <w:rFonts w:ascii="Times New Roman" w:hAnsi="Times New Roman" w:cs="Times New Roman"/>
+          <w:sz w:val="24"/>
+          <w:szCs w:val="24"/>
+        </w:rPr>
+      </w:pPr>
+      <w:r>
+        <w:rPr>
+          <w:rFonts w:ascii="Times New Roman" w:hAnsi="Times New Roman" w:cs="Times New Roman"/>
+          <w:noProof/>
+          <w:sz w:val="24"/>
+          <w:szCs w:val="24"/>
+        </w:rPr>
+        <w:drawing>
+          <wp:inline distT="0" distB="0" distL="0" distR="0">
+            <wp:extent cx="5943600" cy="3343275"/>
+            <wp:effectExtent l="19050" t="0" r="0" b="0"/>
+            <wp:docPr id="7" name="Picture 5" descr="C:\Users\Palash\Pictures\Screenshots\Screenshot (165).png"/>
+            <wp:cNvGraphicFramePr>
+              <a:graphicFrameLocks xmlns:a="http://schemas.openxmlformats.org/drawingml/2006/main" noChangeAspect="1"/>
+            </wp:cNvGraphicFramePr>
+            <a:graphic xmlns:a="http://schemas.openxmlformats.org/drawingml/2006/main">
+              <a:graphicData uri="http://schemas.openxmlformats.org/drawingml/2006/picture">
+                <pic:pic xmlns:pic="http://schemas.openxmlformats.org/drawingml/2006/picture">
+                  <pic:nvPicPr>
+                    <pic:cNvPr id="0" name="Picture 5" descr="C:\Users\Palash\Pictures\Screenshots\Screenshot (165).png"/>
+                    <pic:cNvPicPr>
+                      <a:picLocks noChangeAspect="1" noChangeArrowheads="1"/>
+                    </pic:cNvPicPr>
+                  </pic:nvPicPr>
+                  <pic:blipFill>
+                    <a:blip r:embed="rId11" cstate="print"/>
+                    <a:srcRect/>
+                    <a:stretch>
+                      <a:fillRect/>
+                    </a:stretch>
+                  </pic:blipFill>
+                  <pic:spPr bwMode="auto">
+                    <a:xfrm>
+                      <a:off x="0" y="0"/>
+                      <a:ext cx="5943600" cy="3343275"/>
+                    </a:xfrm>
+                    <a:prstGeom prst="rect">
+                      <a:avLst/>
+                    </a:prstGeom>
+                    <a:noFill/>
+                    <a:ln w="9525">
+                      <a:noFill/>
+                      <a:miter lim="800000"/>
+                      <a:headEnd/>
+                      <a:tailEnd/>
+                    </a:ln>
+                  </pic:spPr>
+                </pic:pic>
+              </a:graphicData>
+            </a:graphic>
+          </wp:inline>
+        </w:drawing>
+      </w:r>
+    </w:p>
+    <w:p>
+      <w:pPr>
+        <w:rPr>
+          <w:rFonts w:ascii="Times New Roman" w:hAnsi="Times New Roman" w:cs="Times New Roman"/>
+          <w:sz w:val="36"/>
+          <w:szCs w:val="36"/>
+        </w:rPr>
+      </w:pPr>
+    </w:p>
+    <w:p>
+      <w:pPr>
+        <w:rPr>
+          <w:rFonts w:ascii="Times New Roman" w:hAnsi="Times New Roman" w:cs="Times New Roman"/>
+          <w:sz w:val="36"/>
+          <w:szCs w:val="36"/>
+        </w:rPr>
+      </w:pPr>
+    </w:p>
+    <w:p>
+      <w:pPr>
+        <w:rPr>
+          <w:rFonts w:ascii="Times New Roman" w:hAnsi="Times New Roman" w:cs="Times New Roman"/>
+          <w:sz w:val="36"/>
+          <w:szCs w:val="36"/>
+        </w:rPr>
+      </w:pPr>
+    </w:p>
+    <w:p>
+      <w:pPr>
+        <w:rPr>
+          <w:rFonts w:ascii="Times New Roman" w:hAnsi="Times New Roman" w:cs="Times New Roman"/>
+          <w:sz w:val="36"/>
+          <w:szCs w:val="36"/>
+        </w:rPr>
+      </w:pPr>
+    </w:p>
+    <w:p>
+      <w:pPr>
+        <w:rPr>
+          <w:rFonts w:ascii="Times New Roman" w:hAnsi="Times New Roman" w:cs="Times New Roman"/>
+          <w:sz w:val="36"/>
+          <w:szCs w:val="36"/>
+        </w:rPr>
+      </w:pPr>
+    </w:p>
+    <w:p>
+      <w:pPr>
+        <w:rPr>
+          <w:rFonts w:ascii="Times New Roman" w:hAnsi="Times New Roman" w:cs="Times New Roman"/>
+          <w:sz w:val="36"/>
+          <w:szCs w:val="36"/>
+        </w:rPr>
+      </w:pPr>
+    </w:p>
+    <w:p>
+      <w:pPr>
+        <w:rPr>
+          <w:rFonts w:ascii="Times New Roman" w:hAnsi="Times New Roman" w:cs="Times New Roman"/>
+          <w:sz w:val="36"/>
+          <w:szCs w:val="36"/>
+        </w:rPr>
+      </w:pPr>
+    </w:p>
+    <w:p>
+      <w:pPr>
+        <w:rPr>
+          <w:rFonts w:ascii="Times New Roman" w:hAnsi="Times New Roman" w:cs="Times New Roman"/>
+          <w:sz w:val="36"/>
+          <w:szCs w:val="36"/>
+        </w:rPr>
+      </w:pPr>
+    </w:p>
+    <w:p>
+      <w:pPr>
+        <w:jc w:val="center"/>
+        <w:rPr>
+          <w:rFonts w:ascii="Times New Roman" w:hAnsi="Times New Roman" w:cs="Times New Roman"/>
+          <w:sz w:val="36"/>
+          <w:szCs w:val="36"/>
+        </w:rPr>
+      </w:pPr>
+      <w:r>
+        <w:rPr>
+          <w:rFonts w:ascii="Times New Roman" w:hAnsi="Times New Roman" w:cs="Times New Roman"/>
+          <w:sz w:val="36"/>
+          <w:szCs w:val="36"/>
+        </w:rPr>
+        <w:t>Part 4 Screen Short</w:t>
+      </w:r>
+    </w:p>
+    <w:p>
+      <w:pPr>
+        <w:rPr>
+          <w:rFonts w:ascii="Times New Roman" w:hAnsi="Times New Roman" w:cs="Times New Roman"/>
+          <w:sz w:val="32"/>
+          <w:szCs w:val="32"/>
+        </w:rPr>
+      </w:pPr>
+      <w:proofErr w:type="gramStart"/>
+      <w:r>
+        <w:rPr>
+          <w:rFonts w:ascii="Times New Roman" w:hAnsi="Times New Roman" w:cs="Times New Roman"/>
+          <w:sz w:val="32"/>
+          <w:szCs w:val="32"/>
+        </w:rPr>
+        <w:t>W</w:t>
+      </w:r>
+      <w:r>
+        <w:rPr>
+          <w:rFonts w:ascii="Times New Roman" w:hAnsi="Times New Roman" w:cs="Times New Roman"/>
+          <w:sz w:val="32"/>
+          <w:szCs w:val="32"/>
+        </w:rPr>
+        <w:t>ith</w:t>
+      </w:r>
+      <w:r>
+        <w:rPr>
+          <w:rFonts w:ascii="Times New Roman" w:hAnsi="Times New Roman" w:cs="Times New Roman"/>
+          <w:sz w:val="32"/>
+          <w:szCs w:val="32"/>
+        </w:rPr>
+        <w:t xml:space="preserve">out </w:t>
+      </w:r>
+      <w:r>
+        <w:rPr>
+          <w:rFonts w:ascii="Times New Roman" w:hAnsi="Times New Roman" w:cs="Times New Roman"/>
+          <w:sz w:val="32"/>
+          <w:szCs w:val="32"/>
+        </w:rPr>
+        <w:t xml:space="preserve"> Login</w:t>
+      </w:r>
+      <w:proofErr w:type="gramEnd"/>
+      <w:r>
+        <w:rPr>
+          <w:rFonts w:ascii="Times New Roman" w:hAnsi="Times New Roman" w:cs="Times New Roman"/>
+          <w:sz w:val="32"/>
+          <w:szCs w:val="32"/>
+        </w:rPr>
+        <w:t xml:space="preserve"> we don’t Access any Internal page If we have try to access use of </w:t>
+      </w:r>
+      <w:proofErr w:type="spellStart"/>
+      <w:r>
+        <w:rPr>
+          <w:rFonts w:ascii="Times New Roman" w:hAnsi="Times New Roman" w:cs="Times New Roman"/>
+          <w:sz w:val="32"/>
+          <w:szCs w:val="32"/>
+        </w:rPr>
+        <w:t>url</w:t>
+      </w:r>
+      <w:proofErr w:type="spellEnd"/>
+      <w:r>
+        <w:rPr>
+          <w:rFonts w:ascii="Times New Roman" w:hAnsi="Times New Roman" w:cs="Times New Roman"/>
+          <w:sz w:val="32"/>
+          <w:szCs w:val="32"/>
+        </w:rPr>
+        <w:t xml:space="preserve"> we have seen this type of </w:t>
+      </w:r>
+      <w:proofErr w:type="spellStart"/>
+      <w:r>
+        <w:rPr>
+          <w:rFonts w:ascii="Times New Roman" w:hAnsi="Times New Roman" w:cs="Times New Roman"/>
+          <w:sz w:val="32"/>
+          <w:szCs w:val="32"/>
+        </w:rPr>
+        <w:t>msg</w:t>
+      </w:r>
+      <w:proofErr w:type="spellEnd"/>
+    </w:p>
+    <w:p>
+      <w:pPr>
+        <w:rPr>
+          <w:rFonts w:ascii="Times New Roman" w:hAnsi="Times New Roman" w:cs="Times New Roman"/>
+          <w:sz w:val="36"/>
+          <w:szCs w:val="36"/>
+        </w:rPr>
+      </w:pPr>
+    </w:p>
+    <w:p>
+      <w:pPr>
+        <w:rPr>
+          <w:rFonts w:ascii="Times New Roman" w:hAnsi="Times New Roman" w:cs="Times New Roman"/>
+          <w:sz w:val="24"/>
+          <w:szCs w:val="24"/>
+        </w:rPr>
+      </w:pPr>
+      <w:r>
+        <w:rPr>
+          <w:rFonts w:ascii="Times New Roman" w:hAnsi="Times New Roman" w:cs="Times New Roman"/>
+          <w:noProof/>
+          <w:sz w:val="24"/>
+          <w:szCs w:val="24"/>
+        </w:rPr>
+        <w:drawing>
+          <wp:inline distT="0" distB="0" distL="0" distR="0">
+            <wp:extent cx="5943600" cy="3343275"/>
+            <wp:effectExtent l="19050" t="0" r="0" b="0"/>
+            <wp:docPr id="8" name="Picture 6" descr="C:\Users\Palash\Pictures\Screenshots\Screenshot (164).png"/>
+            <wp:cNvGraphicFramePr>
+              <a:graphicFrameLocks xmlns:a="http://schemas.openxmlformats.org/drawingml/2006/main" noChangeAspect="1"/>
+            </wp:cNvGraphicFramePr>
+            <a:graphic xmlns:a="http://schemas.openxmlformats.org/drawingml/2006/main">
+              <a:graphicData uri="http://schemas.openxmlformats.org/drawingml/2006/picture">
+                <pic:pic xmlns:pic="http://schemas.openxmlformats.org/drawingml/2006/picture">
+                  <pic:nvPicPr>
+                    <pic:cNvPr id="0" name="Picture 6" descr="C:\Users\Palash\Pictures\Screenshots\Screenshot (164).png"/>
+                    <pic:cNvPicPr>
+                      <a:picLocks noChangeAspect="1" noChangeArrowheads="1"/>
+                    </pic:cNvPicPr>
+                  </pic:nvPicPr>
+                  <pic:blipFill>
+                    <a:blip r:embed="rId12" cstate="print"/>
+                    <a:srcRect/>
+                    <a:stretch>
+                      <a:fillRect/>
+                    </a:stretch>
+                  </pic:blipFill>
+                  <pic:spPr bwMode="auto">
+                    <a:xfrm>
+                      <a:off x="0" y="0"/>
+                      <a:ext cx="5943600" cy="3343275"/>
+                    </a:xfrm>
+                    <a:prstGeom prst="rect">
+                      <a:avLst/>
+                    </a:prstGeom>
+                    <a:noFill/>
+                    <a:ln w="9525">
+                      <a:noFill/>
+                      <a:miter lim="800000"/>
+                      <a:headEnd/>
+                      <a:tailEnd/>
+                    </a:ln>
+                  </pic:spPr>
+                </pic:pic>
+              </a:graphicData>
+            </a:graphic>
+          </wp:inline>
+        </w:drawing>
+      </w:r>
+    </w:p>
+    <w:p>
+      <w:pPr>
+        <w:tabs>
+          <w:tab w:val="left" w:pos="3651"/>
+        </w:tabs>
+        <w:rPr>
+          <w:rFonts w:ascii="Times New Roman" w:hAnsi="Times New Roman" w:cs="Times New Roman"/>
+          <w:sz w:val="36"/>
+          <w:szCs w:val="36"/>
+        </w:rPr>
+      </w:pPr>
+      <w:r>
+        <w:rPr>
+          <w:rFonts w:ascii="Times New Roman" w:hAnsi="Times New Roman" w:cs="Times New Roman"/>
+          <w:sz w:val="36"/>
+          <w:szCs w:val="36"/>
+        </w:rPr>
+        <w:tab/>
       </w:r>
     </w:p>
     <w:sectPr>

</xml_diff>

<commit_message>
closing all jdbc connections and update war file and screenshorts
</commit_message>
<xml_diff>
--- a/AdvanceJavaAssigment/Screen Shorts.docx
+++ b/AdvanceJavaAssigment/Screen Shorts.docx
@@ -130,9 +130,9 @@
         </w:rPr>
         <w:drawing>
           <wp:inline distT="0" distB="0" distL="0" distR="0">
-            <wp:extent cx="5628023" cy="3165763"/>
+            <wp:extent cx="5943600" cy="3343275"/>
             <wp:effectExtent l="19050" t="0" r="0" b="0"/>
-            <wp:docPr id="1" name="Picture 0" descr="Screenshot (153).png"/>
+            <wp:docPr id="9" name="Picture 8" descr="Screenshot (156).png"/>
             <wp:cNvGraphicFramePr>
               <a:graphicFrameLocks xmlns:a="http://schemas.openxmlformats.org/drawingml/2006/main" noChangeAspect="1"/>
             </wp:cNvGraphicFramePr>
@@ -140,7 +140,7 @@
               <a:graphicData uri="http://schemas.openxmlformats.org/drawingml/2006/picture">
                 <pic:pic xmlns:pic="http://schemas.openxmlformats.org/drawingml/2006/picture">
                   <pic:nvPicPr>
-                    <pic:cNvPr id="0" name="Screenshot (153).png"/>
+                    <pic:cNvPr id="0" name="Screenshot (156).png"/>
                     <pic:cNvPicPr/>
                   </pic:nvPicPr>
                   <pic:blipFill>
@@ -152,7 +152,7 @@
                   <pic:spPr>
                     <a:xfrm>
                       <a:off x="0" y="0"/>
-                      <a:ext cx="5630355" cy="3167075"/>
+                      <a:ext cx="5943600" cy="3343275"/>
                     </a:xfrm>
                     <a:prstGeom prst="rect">
                       <a:avLst/>

</xml_diff>